<commit_message>
Reformatted word document and added tentative schedule.
</commit_message>
<xml_diff>
--- a/ProjectProposalRefined.docx
+++ b/ProjectProposalRefined.docx
@@ -4,6 +4,11 @@
   <w:body>
     <w:p>
       <w:pPr>
+        <w:pStyle w:val="ListParagraph"/>
+        <w:numPr>
+          <w:ilvl w:val="0"/>
+          <w:numId w:val="1"/>
+        </w:numPr>
         <w:rPr>
           <w:sz w:val="24"/>
           <w:szCs w:val="24"/>
@@ -19,6 +24,11 @@
     </w:p>
     <w:p>
       <w:pPr>
+        <w:pStyle w:val="ListParagraph"/>
+        <w:numPr>
+          <w:ilvl w:val="0"/>
+          <w:numId w:val="1"/>
+        </w:numPr>
         <w:rPr>
           <w:sz w:val="24"/>
           <w:szCs w:val="24"/>
@@ -59,17 +69,22 @@
     </w:p>
     <w:p>
       <w:pPr>
-        <w:rPr>
-          <w:sz w:val="24"/>
-          <w:szCs w:val="24"/>
-        </w:rPr>
-      </w:pPr>
-      <w:r>
-        <w:rPr>
-          <w:sz w:val="24"/>
-          <w:szCs w:val="24"/>
-        </w:rPr>
-        <w:t xml:space="preserve">Team Members: Nick Allee, Robert </w:t>
+        <w:pStyle w:val="ListParagraph"/>
+        <w:numPr>
+          <w:ilvl w:val="0"/>
+          <w:numId w:val="1"/>
+        </w:numPr>
+        <w:rPr>
+          <w:sz w:val="24"/>
+          <w:szCs w:val="24"/>
+        </w:rPr>
+      </w:pPr>
+      <w:r>
+        <w:rPr>
+          <w:sz w:val="24"/>
+          <w:szCs w:val="24"/>
+        </w:rPr>
+        <w:t xml:space="preserve">Team Members: Nick </w:t>
       </w:r>
       <w:proofErr w:type="spellStart"/>
       <w:r>
@@ -77,6 +92,22 @@
           <w:sz w:val="24"/>
           <w:szCs w:val="24"/>
         </w:rPr>
+        <w:t>Allee</w:t>
+      </w:r>
+      <w:proofErr w:type="spellEnd"/>
+      <w:r>
+        <w:rPr>
+          <w:sz w:val="24"/>
+          <w:szCs w:val="24"/>
+        </w:rPr>
+        <w:t xml:space="preserve">, Robert </w:t>
+      </w:r>
+      <w:proofErr w:type="spellStart"/>
+      <w:r>
+        <w:rPr>
+          <w:sz w:val="24"/>
+          <w:szCs w:val="24"/>
+        </w:rPr>
         <w:t>Becthold</w:t>
       </w:r>
       <w:proofErr w:type="spellEnd"/>
@@ -122,6 +153,11 @@
     </w:p>
     <w:p>
       <w:pPr>
+        <w:pStyle w:val="ListParagraph"/>
+        <w:numPr>
+          <w:ilvl w:val="0"/>
+          <w:numId w:val="1"/>
+        </w:numPr>
         <w:rPr>
           <w:sz w:val="24"/>
           <w:szCs w:val="24"/>
@@ -169,17 +205,28 @@
     </w:p>
     <w:p>
       <w:pPr>
-        <w:rPr>
-          <w:sz w:val="24"/>
-          <w:szCs w:val="24"/>
-        </w:rPr>
-      </w:pPr>
-      <w:r>
-        <w:rPr>
-          <w:sz w:val="24"/>
-          <w:szCs w:val="24"/>
-        </w:rPr>
-        <w:tab/>
+        <w:pStyle w:val="ListParagraph"/>
+        <w:numPr>
+          <w:ilvl w:val="0"/>
+          <w:numId w:val="1"/>
+        </w:numPr>
+        <w:rPr>
+          <w:sz w:val="24"/>
+          <w:szCs w:val="24"/>
+        </w:rPr>
+      </w:pPr>
+      <w:r>
+        <w:rPr>
+          <w:sz w:val="24"/>
+          <w:szCs w:val="24"/>
+        </w:rPr>
+        <w:t xml:space="preserve">Problem Statement: </w:t>
+      </w:r>
+      <w:r>
+        <w:rPr>
+          <w:sz w:val="24"/>
+          <w:szCs w:val="24"/>
+        </w:rPr>
         <w:t xml:space="preserve">Our project will address the problem Dr. </w:t>
       </w:r>
       <w:proofErr w:type="spellStart"/>
@@ -210,7 +257,27 @@
           <w:sz w:val="24"/>
           <w:szCs w:val="24"/>
         </w:rPr>
-        <w:t xml:space="preserve">e streamlined and user-friendly. Our solution is to create an extension </w:t>
+        <w:t>e streamlined and user-friendly.</w:t>
+      </w:r>
+    </w:p>
+    <w:p>
+      <w:pPr>
+        <w:pStyle w:val="ListParagraph"/>
+        <w:numPr>
+          <w:ilvl w:val="1"/>
+          <w:numId w:val="1"/>
+        </w:numPr>
+        <w:rPr>
+          <w:sz w:val="24"/>
+          <w:szCs w:val="24"/>
+        </w:rPr>
+      </w:pPr>
+      <w:r>
+        <w:rPr>
+          <w:sz w:val="24"/>
+          <w:szCs w:val="24"/>
+        </w:rPr>
+        <w:t xml:space="preserve"> Our solution is to create an extension </w:t>
       </w:r>
       <w:r>
         <w:rPr>
@@ -224,7 +291,23 @@
           <w:sz w:val="24"/>
           <w:szCs w:val="24"/>
         </w:rPr>
-        <w:t xml:space="preserve"> Excel, using Python, to automatically do some of the functions for the students</w:t>
+        <w:t xml:space="preserve"> Excel, using Python, </w:t>
+      </w:r>
+      <w:proofErr w:type="gramStart"/>
+      <w:r>
+        <w:rPr>
+          <w:sz w:val="24"/>
+          <w:szCs w:val="24"/>
+        </w:rPr>
+        <w:t>to automatically do</w:t>
+      </w:r>
+      <w:proofErr w:type="gramEnd"/>
+      <w:r>
+        <w:rPr>
+          <w:sz w:val="24"/>
+          <w:szCs w:val="24"/>
+        </w:rPr>
+        <w:t xml:space="preserve"> some of the functions for the students</w:t>
       </w:r>
       <w:r>
         <w:rPr>
@@ -245,21 +328,43 @@
           <w:sz w:val="24"/>
           <w:szCs w:val="24"/>
         </w:rPr>
-        <w:t xml:space="preserve"> This is important for the math department because it allows for simplified teaching of statistics. It will impact the students of </w:t>
-      </w:r>
-      <w:r>
-        <w:rPr>
-          <w:sz w:val="24"/>
-          <w:szCs w:val="24"/>
-        </w:rPr>
-        <w:t>Northwest Missouri State University</w:t>
-      </w:r>
-      <w:r>
-        <w:rPr>
-          <w:sz w:val="24"/>
-          <w:szCs w:val="24"/>
-        </w:rPr>
-        <w:t xml:space="preserve">. Doctor </w:t>
+        <w:t xml:space="preserve"> </w:t>
+      </w:r>
+    </w:p>
+    <w:p>
+      <w:pPr>
+        <w:pStyle w:val="ListParagraph"/>
+        <w:numPr>
+          <w:ilvl w:val="1"/>
+          <w:numId w:val="1"/>
+        </w:numPr>
+        <w:rPr>
+          <w:sz w:val="24"/>
+          <w:szCs w:val="24"/>
+        </w:rPr>
+      </w:pPr>
+      <w:r>
+        <w:rPr>
+          <w:sz w:val="24"/>
+          <w:szCs w:val="24"/>
+        </w:rPr>
+        <w:t xml:space="preserve">This is important for the math department because it allows for simplified teaching of statistics. It will </w:t>
+      </w:r>
+      <w:proofErr w:type="gramStart"/>
+      <w:r>
+        <w:rPr>
+          <w:sz w:val="24"/>
+          <w:szCs w:val="24"/>
+        </w:rPr>
+        <w:t>impact</w:t>
+      </w:r>
+      <w:proofErr w:type="gramEnd"/>
+      <w:r>
+        <w:rPr>
+          <w:sz w:val="24"/>
+          <w:szCs w:val="24"/>
+        </w:rPr>
+        <w:t xml:space="preserve"> the students of Northwest Missouri State University. Doctor </w:t>
       </w:r>
       <w:proofErr w:type="spellStart"/>
       <w:r>
@@ -275,22 +380,42 @@
           <w:sz w:val="24"/>
           <w:szCs w:val="24"/>
         </w:rPr>
-        <w:t xml:space="preserve"> will see this as a load off the teachers backs because this software will make his job easier and allow for more students to get the knowledge they need in the statistics class.</w:t>
-      </w:r>
-    </w:p>
-    <w:p>
-      <w:pPr>
-        <w:rPr>
-          <w:sz w:val="24"/>
-          <w:szCs w:val="24"/>
-        </w:rPr>
-      </w:pPr>
-      <w:r>
-        <w:rPr>
-          <w:sz w:val="24"/>
-          <w:szCs w:val="24"/>
-        </w:rPr>
-        <w:tab/>
+        <w:t xml:space="preserve"> will see this as a load off the teachers backs because this software will make his job easier and allow </w:t>
+      </w:r>
+      <w:proofErr w:type="gramStart"/>
+      <w:r>
+        <w:rPr>
+          <w:sz w:val="24"/>
+          <w:szCs w:val="24"/>
+        </w:rPr>
+        <w:t>for more</w:t>
+      </w:r>
+      <w:proofErr w:type="gramEnd"/>
+      <w:r>
+        <w:rPr>
+          <w:sz w:val="24"/>
+          <w:szCs w:val="24"/>
+        </w:rPr>
+        <w:t xml:space="preserve"> students to get the knowledge they need in the statistics class.</w:t>
+      </w:r>
+    </w:p>
+    <w:p>
+      <w:pPr>
+        <w:pStyle w:val="ListParagraph"/>
+        <w:numPr>
+          <w:ilvl w:val="0"/>
+          <w:numId w:val="1"/>
+        </w:numPr>
+        <w:rPr>
+          <w:sz w:val="24"/>
+          <w:szCs w:val="24"/>
+        </w:rPr>
+      </w:pPr>
+      <w:r>
+        <w:rPr>
+          <w:sz w:val="24"/>
+          <w:szCs w:val="24"/>
+        </w:rPr>
         <w:t xml:space="preserve">The vision of this project is to create a </w:t>
       </w:r>
       <w:r>
@@ -319,16 +444,150 @@
           <w:sz w:val="24"/>
           <w:szCs w:val="24"/>
         </w:rPr>
-        <w:t xml:space="preserve"> minds. Lowering the amount of steps and streamlining the statistical functions allows for the students to spend less time setting up the hard functions on the computer and more time understanding how the mathematics works. This benefit on the statistics students creates a high value for this particular project.</w:t>
-      </w:r>
-    </w:p>
-    <w:p>
-      <w:pPr>
-        <w:rPr>
-          <w:sz w:val="24"/>
-          <w:szCs w:val="24"/>
-        </w:rPr>
-      </w:pPr>
+        <w:t xml:space="preserve"> minds. Lowering the amount of steps and streamlining the statistical functions allows </w:t>
+      </w:r>
+      <w:proofErr w:type="gramStart"/>
+      <w:r>
+        <w:rPr>
+          <w:sz w:val="24"/>
+          <w:szCs w:val="24"/>
+        </w:rPr>
+        <w:t>for the</w:t>
+      </w:r>
+      <w:proofErr w:type="gramEnd"/>
+      <w:r>
+        <w:rPr>
+          <w:sz w:val="24"/>
+          <w:szCs w:val="24"/>
+        </w:rPr>
+        <w:t xml:space="preserve"> students to spend less time setting up the hard functions on the computer and more time understanding how the mathematics works. This benefit on the statistics students creates a high value for this particular project.</w:t>
+      </w:r>
+    </w:p>
+    <w:p>
+      <w:pPr>
+        <w:pStyle w:val="ListParagraph"/>
+        <w:numPr>
+          <w:ilvl w:val="0"/>
+          <w:numId w:val="1"/>
+        </w:numPr>
+        <w:rPr>
+          <w:sz w:val="24"/>
+          <w:szCs w:val="24"/>
+        </w:rPr>
+      </w:pPr>
+      <w:r>
+        <w:rPr>
+          <w:sz w:val="24"/>
+          <w:szCs w:val="24"/>
+        </w:rPr>
+        <w:t>Specifications</w:t>
+      </w:r>
+    </w:p>
+    <w:p>
+      <w:pPr>
+        <w:pStyle w:val="ListParagraph"/>
+        <w:numPr>
+          <w:ilvl w:val="1"/>
+          <w:numId w:val="1"/>
+        </w:numPr>
+        <w:rPr>
+          <w:sz w:val="24"/>
+          <w:szCs w:val="24"/>
+        </w:rPr>
+      </w:pPr>
+      <w:r>
+        <w:rPr>
+          <w:sz w:val="24"/>
+          <w:szCs w:val="24"/>
+        </w:rPr>
+        <w:t xml:space="preserve">The input is raw data that Dr. </w:t>
+      </w:r>
+      <w:proofErr w:type="spellStart"/>
+      <w:r>
+        <w:rPr>
+          <w:sz w:val="24"/>
+          <w:szCs w:val="24"/>
+        </w:rPr>
+        <w:t>Jornaz</w:t>
+      </w:r>
+      <w:proofErr w:type="spellEnd"/>
+      <w:r>
+        <w:rPr>
+          <w:sz w:val="24"/>
+          <w:szCs w:val="24"/>
+        </w:rPr>
+        <w:t xml:space="preserve"> has given students to practice statistics on, this could range from large data sets to just a few values, depending on the assignment. </w:t>
+      </w:r>
+    </w:p>
+    <w:p>
+      <w:pPr>
+        <w:pStyle w:val="ListParagraph"/>
+        <w:numPr>
+          <w:ilvl w:val="1"/>
+          <w:numId w:val="1"/>
+        </w:numPr>
+        <w:rPr>
+          <w:sz w:val="24"/>
+          <w:szCs w:val="24"/>
+        </w:rPr>
+      </w:pPr>
+      <w:r>
+        <w:rPr>
+          <w:sz w:val="24"/>
+          <w:szCs w:val="24"/>
+        </w:rPr>
+        <w:t>The output will be information</w:t>
+      </w:r>
+      <w:r>
+        <w:rPr>
+          <w:sz w:val="24"/>
+          <w:szCs w:val="24"/>
+        </w:rPr>
+        <w:t xml:space="preserve"> of value to</w:t>
+      </w:r>
+      <w:r>
+        <w:rPr>
+          <w:sz w:val="24"/>
+          <w:szCs w:val="24"/>
+        </w:rPr>
+        <w:t xml:space="preserve"> the</w:t>
+      </w:r>
+      <w:r>
+        <w:rPr>
+          <w:sz w:val="24"/>
+          <w:szCs w:val="24"/>
+        </w:rPr>
+        <w:t xml:space="preserve"> statistics class, depending on the chosen function.</w:t>
+      </w:r>
+    </w:p>
+    <w:p>
+      <w:pPr>
+        <w:pStyle w:val="ListParagraph"/>
+        <w:numPr>
+          <w:ilvl w:val="1"/>
+          <w:numId w:val="1"/>
+        </w:numPr>
+        <w:rPr>
+          <w:sz w:val="24"/>
+          <w:szCs w:val="24"/>
+        </w:rPr>
+      </w:pPr>
+      <w:r>
+        <w:rPr>
+          <w:sz w:val="24"/>
+          <w:szCs w:val="24"/>
+        </w:rPr>
+        <w:t xml:space="preserve"> We plan </w:t>
+      </w:r>
+      <w:proofErr w:type="gramStart"/>
+      <w:r>
+        <w:rPr>
+          <w:sz w:val="24"/>
+          <w:szCs w:val="24"/>
+        </w:rPr>
+        <w:t>on using</w:t>
+      </w:r>
+      <w:proofErr w:type="gramEnd"/>
       <w:r>
         <w:rPr>
           <w:sz w:val="24"/>
@@ -336,26 +595,152 @@
         </w:rPr>
         <w:t xml:space="preserve"> </w:t>
       </w:r>
-      <w:r>
-        <w:rPr>
-          <w:sz w:val="24"/>
-          <w:szCs w:val="24"/>
-        </w:rPr>
-        <w:tab/>
-      </w:r>
-      <w:r>
-        <w:rPr>
-          <w:sz w:val="24"/>
-          <w:szCs w:val="24"/>
-        </w:rPr>
-        <w:t xml:space="preserve">The input is raw data that Dr. </w:t>
-      </w:r>
       <w:proofErr w:type="spellStart"/>
       <w:r>
         <w:rPr>
           <w:sz w:val="24"/>
           <w:szCs w:val="24"/>
         </w:rPr>
+        <w:t>XLWings</w:t>
+      </w:r>
+      <w:proofErr w:type="spellEnd"/>
+      <w:r>
+        <w:rPr>
+          <w:sz w:val="24"/>
+          <w:szCs w:val="24"/>
+        </w:rPr>
+        <w:t>, an open source option to use Python with Excel, and will use GitHub for our project repository.</w:t>
+      </w:r>
+    </w:p>
+    <w:p>
+      <w:pPr>
+        <w:pStyle w:val="ListParagraph"/>
+        <w:numPr>
+          <w:ilvl w:val="0"/>
+          <w:numId w:val="1"/>
+        </w:numPr>
+        <w:rPr>
+          <w:sz w:val="24"/>
+          <w:szCs w:val="24"/>
+        </w:rPr>
+      </w:pPr>
+      <w:r>
+        <w:rPr>
+          <w:sz w:val="24"/>
+          <w:szCs w:val="24"/>
+        </w:rPr>
+        <w:t xml:space="preserve">Our expected challenges are in understanding all the statistical functions, having to create deadlines and schedules, creating something that </w:t>
+      </w:r>
+      <w:r>
+        <w:rPr>
+          <w:sz w:val="24"/>
+          <w:szCs w:val="24"/>
+        </w:rPr>
+        <w:t xml:space="preserve">his </w:t>
+      </w:r>
+      <w:r>
+        <w:rPr>
+          <w:sz w:val="24"/>
+          <w:szCs w:val="24"/>
+        </w:rPr>
+        <w:t xml:space="preserve">students can easily and reliably install, and </w:t>
+      </w:r>
+      <w:r>
+        <w:rPr>
+          <w:sz w:val="24"/>
+          <w:szCs w:val="24"/>
+        </w:rPr>
+        <w:t>distributing</w:t>
+      </w:r>
+      <w:r>
+        <w:rPr>
+          <w:sz w:val="24"/>
+          <w:szCs w:val="24"/>
+        </w:rPr>
+        <w:t xml:space="preserve"> the finished project.</w:t>
+      </w:r>
+    </w:p>
+    <w:p>
+      <w:pPr>
+        <w:pStyle w:val="ListParagraph"/>
+        <w:numPr>
+          <w:ilvl w:val="1"/>
+          <w:numId w:val="1"/>
+        </w:numPr>
+        <w:rPr>
+          <w:sz w:val="24"/>
+          <w:szCs w:val="24"/>
+        </w:rPr>
+      </w:pPr>
+      <w:r>
+        <w:rPr>
+          <w:sz w:val="24"/>
+          <w:szCs w:val="24"/>
+        </w:rPr>
+        <w:t xml:space="preserve"> The requirements are defined but due to the lack of all the statistical </w:t>
+      </w:r>
+      <w:proofErr w:type="gramStart"/>
+      <w:r>
+        <w:rPr>
+          <w:sz w:val="24"/>
+          <w:szCs w:val="24"/>
+        </w:rPr>
+        <w:t>information</w:t>
+      </w:r>
+      <w:proofErr w:type="gramEnd"/>
+      <w:r>
+        <w:rPr>
+          <w:sz w:val="24"/>
+          <w:szCs w:val="24"/>
+        </w:rPr>
+        <w:t xml:space="preserve"> we may need to redefine requirements if something outside of our requirements happens to appear. </w:t>
+      </w:r>
+    </w:p>
+    <w:p>
+      <w:pPr>
+        <w:pStyle w:val="ListParagraph"/>
+        <w:numPr>
+          <w:ilvl w:val="1"/>
+          <w:numId w:val="1"/>
+        </w:numPr>
+        <w:rPr>
+          <w:sz w:val="24"/>
+          <w:szCs w:val="24"/>
+        </w:rPr>
+      </w:pPr>
+      <w:r>
+        <w:rPr>
+          <w:sz w:val="24"/>
+          <w:szCs w:val="24"/>
+        </w:rPr>
+        <w:t>After all requirements are met, the deliverable will be a package that can be installed on all students laptops that adds extra functionality to the excel program already installed on their laptops.</w:t>
+      </w:r>
+    </w:p>
+    <w:p>
+      <w:pPr>
+        <w:pStyle w:val="ListParagraph"/>
+        <w:numPr>
+          <w:ilvl w:val="0"/>
+          <w:numId w:val="1"/>
+        </w:numPr>
+        <w:rPr>
+          <w:sz w:val="24"/>
+          <w:szCs w:val="24"/>
+        </w:rPr>
+      </w:pPr>
+      <w:r>
+        <w:rPr>
+          <w:sz w:val="24"/>
+          <w:szCs w:val="24"/>
+        </w:rPr>
+        <w:t xml:space="preserve">Despite these challenges, our group is confident that we can help Dr. </w:t>
+      </w:r>
+      <w:proofErr w:type="spellStart"/>
+      <w:r>
+        <w:rPr>
+          <w:sz w:val="24"/>
+          <w:szCs w:val="24"/>
+        </w:rPr>
         <w:t>Jornaz</w:t>
       </w:r>
       <w:proofErr w:type="spellEnd"/>
@@ -364,28 +749,106 @@
           <w:sz w:val="24"/>
           <w:szCs w:val="24"/>
         </w:rPr>
-        <w:t xml:space="preserve"> has given students to practice statistics on, this could range from large data sets to just a few values, depending on the assignment. The output will be information</w:t>
-      </w:r>
-      <w:r>
-        <w:rPr>
-          <w:sz w:val="24"/>
-          <w:szCs w:val="24"/>
-        </w:rPr>
-        <w:t xml:space="preserve"> of value to</w:t>
-      </w:r>
-      <w:r>
-        <w:rPr>
-          <w:sz w:val="24"/>
-          <w:szCs w:val="24"/>
-        </w:rPr>
-        <w:t xml:space="preserve"> the</w:t>
-      </w:r>
-      <w:r>
-        <w:rPr>
-          <w:sz w:val="24"/>
-          <w:szCs w:val="24"/>
-        </w:rPr>
-        <w:t xml:space="preserve"> statistics class, depending on the chosen function. We plan on using </w:t>
+        <w:t xml:space="preserve"> and complete our project. By the end of our project, we will deliver an add-on to Excel that all students using university laptops or computers can install and use. To communicate, </w:t>
+      </w:r>
+      <w:r>
+        <w:rPr>
+          <w:sz w:val="24"/>
+          <w:szCs w:val="24"/>
+        </w:rPr>
+        <w:lastRenderedPageBreak/>
+        <w:t>our group will use e-mail</w:t>
+      </w:r>
+      <w:r>
+        <w:rPr>
+          <w:sz w:val="24"/>
+          <w:szCs w:val="24"/>
+        </w:rPr>
+        <w:t xml:space="preserve">, </w:t>
+      </w:r>
+      <w:r>
+        <w:rPr>
+          <w:sz w:val="24"/>
+          <w:szCs w:val="24"/>
+        </w:rPr>
+        <w:t xml:space="preserve">the canvas website, </w:t>
+      </w:r>
+      <w:r>
+        <w:rPr>
+          <w:sz w:val="24"/>
+          <w:szCs w:val="24"/>
+        </w:rPr>
+        <w:t xml:space="preserve">and GitHub commits </w:t>
+      </w:r>
+      <w:r>
+        <w:rPr>
+          <w:sz w:val="24"/>
+          <w:szCs w:val="24"/>
+        </w:rPr>
+        <w:t xml:space="preserve">in </w:t>
+      </w:r>
+      <w:r>
+        <w:rPr>
+          <w:sz w:val="24"/>
+          <w:szCs w:val="24"/>
+        </w:rPr>
+        <w:t xml:space="preserve">addition to in person meetings. </w:t>
+      </w:r>
+    </w:p>
+    <w:p>
+      <w:pPr>
+        <w:pStyle w:val="ListParagraph"/>
+        <w:numPr>
+          <w:ilvl w:val="1"/>
+          <w:numId w:val="1"/>
+        </w:numPr>
+        <w:rPr>
+          <w:sz w:val="24"/>
+          <w:szCs w:val="24"/>
+        </w:rPr>
+      </w:pPr>
+      <w:r>
+        <w:rPr>
+          <w:sz w:val="24"/>
+          <w:szCs w:val="24"/>
+        </w:rPr>
+        <w:t xml:space="preserve">This week we will finish the requirements. </w:t>
+      </w:r>
+    </w:p>
+    <w:p>
+      <w:pPr>
+        <w:pStyle w:val="ListParagraph"/>
+        <w:numPr>
+          <w:ilvl w:val="1"/>
+          <w:numId w:val="1"/>
+        </w:numPr>
+        <w:rPr>
+          <w:sz w:val="24"/>
+          <w:szCs w:val="24"/>
+        </w:rPr>
+      </w:pPr>
+      <w:r>
+        <w:rPr>
+          <w:sz w:val="24"/>
+          <w:szCs w:val="24"/>
+        </w:rPr>
+        <w:t xml:space="preserve">The next two weeks (2/5 through </w:t>
+      </w:r>
+      <w:proofErr w:type="gramStart"/>
+      <w:r>
+        <w:rPr>
+          <w:sz w:val="24"/>
+          <w:szCs w:val="24"/>
+        </w:rPr>
+        <w:t>2/14)</w:t>
+      </w:r>
+      <w:proofErr w:type="gramEnd"/>
+      <w:r>
+        <w:rPr>
+          <w:sz w:val="24"/>
+          <w:szCs w:val="24"/>
+        </w:rPr>
+        <w:t xml:space="preserve"> we will learn how to use Excel and </w:t>
       </w:r>
       <w:proofErr w:type="spellStart"/>
       <w:r>
@@ -401,144 +864,113 @@
           <w:sz w:val="24"/>
           <w:szCs w:val="24"/>
         </w:rPr>
-        <w:t>, an open source option to use Python with Excel, and will use GitHub for our project repository.</w:t>
-      </w:r>
-    </w:p>
-    <w:p>
-      <w:pPr>
-        <w:ind w:firstLine="720"/>
-        <w:rPr>
-          <w:sz w:val="24"/>
-          <w:szCs w:val="24"/>
-        </w:rPr>
-      </w:pPr>
-      <w:r>
-        <w:rPr>
-          <w:sz w:val="24"/>
-          <w:szCs w:val="24"/>
-        </w:rPr>
-        <w:t xml:space="preserve">Our expected challenges are in understanding all the statistical functions, having to create deadlines and schedules, creating something that </w:t>
-      </w:r>
-      <w:r>
-        <w:rPr>
-          <w:sz w:val="24"/>
-          <w:szCs w:val="24"/>
-        </w:rPr>
-        <w:t xml:space="preserve">his </w:t>
-      </w:r>
-      <w:r>
-        <w:rPr>
-          <w:sz w:val="24"/>
-          <w:szCs w:val="24"/>
-        </w:rPr>
-        <w:t xml:space="preserve">students can easily and reliably install, and </w:t>
-      </w:r>
-      <w:r>
-        <w:rPr>
-          <w:sz w:val="24"/>
-          <w:szCs w:val="24"/>
-        </w:rPr>
-        <w:t>distributing</w:t>
-      </w:r>
-      <w:r>
-        <w:rPr>
-          <w:sz w:val="24"/>
-          <w:szCs w:val="24"/>
-        </w:rPr>
-        <w:t xml:space="preserve"> the finished project.</w:t>
-      </w:r>
-      <w:r>
-        <w:rPr>
-          <w:sz w:val="24"/>
-          <w:szCs w:val="24"/>
-        </w:rPr>
-        <w:t xml:space="preserve"> The requirements are defined but due to the lack of all the statistical information we may need to redefine requirements if something outside of our requirements happens to appear. After all requirements are met, the deliverable will be a package that can be installed on all students laptops that adds extra functionality to the excel program already installed on their laptops.</w:t>
+        <w:t>.</w:t>
+      </w:r>
+    </w:p>
+    <w:p>
+      <w:pPr>
+        <w:pStyle w:val="ListParagraph"/>
+        <w:numPr>
+          <w:ilvl w:val="1"/>
+          <w:numId w:val="1"/>
+        </w:numPr>
+        <w:rPr>
+          <w:sz w:val="24"/>
+          <w:szCs w:val="24"/>
+        </w:rPr>
+      </w:pPr>
+      <w:r>
+        <w:rPr>
+          <w:sz w:val="24"/>
+          <w:szCs w:val="24"/>
+        </w:rPr>
+        <w:t>Next (or during this period), we will finish architectural style and design, depending on when assignment is due.</w:t>
+      </w:r>
+    </w:p>
+    <w:p>
+      <w:pPr>
+        <w:pStyle w:val="ListParagraph"/>
+        <w:numPr>
+          <w:ilvl w:val="1"/>
+          <w:numId w:val="1"/>
+        </w:numPr>
+        <w:rPr>
+          <w:sz w:val="24"/>
+          <w:szCs w:val="24"/>
+        </w:rPr>
+      </w:pPr>
+      <w:r>
+        <w:rPr>
+          <w:sz w:val="24"/>
+          <w:szCs w:val="24"/>
+        </w:rPr>
+        <w:t>In four to five weeks (</w:t>
+      </w:r>
+      <w:proofErr w:type="gramStart"/>
+      <w:r>
+        <w:rPr>
+          <w:sz w:val="24"/>
+          <w:szCs w:val="24"/>
+        </w:rPr>
+        <w:t>3/1)</w:t>
+      </w:r>
+      <w:proofErr w:type="gramEnd"/>
+      <w:r>
+        <w:rPr>
+          <w:sz w:val="24"/>
+          <w:szCs w:val="24"/>
+        </w:rPr>
+        <w:t xml:space="preserve"> we will have a mid-semester presentation, where we will be able to show a couple functions. </w:t>
+      </w:r>
+    </w:p>
+    <w:p>
+      <w:pPr>
+        <w:pStyle w:val="ListParagraph"/>
+        <w:numPr>
+          <w:ilvl w:val="1"/>
+          <w:numId w:val="1"/>
+        </w:numPr>
+        <w:rPr>
+          <w:sz w:val="24"/>
+          <w:szCs w:val="24"/>
+        </w:rPr>
+      </w:pPr>
+      <w:r>
+        <w:rPr>
+          <w:sz w:val="24"/>
+          <w:szCs w:val="24"/>
+        </w:rPr>
+        <w:t xml:space="preserve">Before the final weeks (before 4/26), we will have our project done and will work on presentation and testing. </w:t>
+      </w:r>
+    </w:p>
+    <w:p>
+      <w:pPr>
+        <w:pStyle w:val="ListParagraph"/>
+        <w:numPr>
+          <w:ilvl w:val="1"/>
+          <w:numId w:val="1"/>
+        </w:numPr>
+        <w:rPr>
+          <w:sz w:val="24"/>
+          <w:szCs w:val="24"/>
+        </w:rPr>
+      </w:pPr>
+      <w:r>
+        <w:rPr>
+          <w:sz w:val="24"/>
+          <w:szCs w:val="24"/>
+        </w:rPr>
+        <w:t xml:space="preserve">Our </w:t>
+      </w:r>
+      <w:r>
+        <w:rPr>
+          <w:sz w:val="24"/>
+          <w:szCs w:val="24"/>
+        </w:rPr>
+        <w:t>project will not cost anything.</w:t>
       </w:r>
       <w:bookmarkStart w:id="0" w:name="_GoBack"/>
       <w:bookmarkEnd w:id="0"/>
-    </w:p>
-    <w:p>
-      <w:pPr>
-        <w:ind w:firstLine="720"/>
-        <w:rPr>
-          <w:sz w:val="24"/>
-          <w:szCs w:val="24"/>
-        </w:rPr>
-      </w:pPr>
-      <w:r>
-        <w:rPr>
-          <w:sz w:val="24"/>
-          <w:szCs w:val="24"/>
-        </w:rPr>
-        <w:t xml:space="preserve">Despite these challenges, our group is confident that we can help Dr. </w:t>
-      </w:r>
-      <w:proofErr w:type="spellStart"/>
-      <w:r>
-        <w:rPr>
-          <w:sz w:val="24"/>
-          <w:szCs w:val="24"/>
-        </w:rPr>
-        <w:t>Jornaz</w:t>
-      </w:r>
-      <w:proofErr w:type="spellEnd"/>
-      <w:r>
-        <w:rPr>
-          <w:sz w:val="24"/>
-          <w:szCs w:val="24"/>
-        </w:rPr>
-        <w:t xml:space="preserve"> and complete our project. By the end of our project, we will deliver an add-on to Excel that all students using university laptops or computers can install and use. To communicate, our group will use e-mail</w:t>
-      </w:r>
-      <w:r>
-        <w:rPr>
-          <w:sz w:val="24"/>
-          <w:szCs w:val="24"/>
-        </w:rPr>
-        <w:t xml:space="preserve">, </w:t>
-      </w:r>
-      <w:r>
-        <w:rPr>
-          <w:sz w:val="24"/>
-          <w:szCs w:val="24"/>
-        </w:rPr>
-        <w:t xml:space="preserve">the canvas website, </w:t>
-      </w:r>
-      <w:r>
-        <w:rPr>
-          <w:sz w:val="24"/>
-          <w:szCs w:val="24"/>
-        </w:rPr>
-        <w:t xml:space="preserve">and GitHub commits </w:t>
-      </w:r>
-      <w:proofErr w:type="gramStart"/>
-      <w:r>
-        <w:rPr>
-          <w:sz w:val="24"/>
-          <w:szCs w:val="24"/>
-        </w:rPr>
-        <w:t>in</w:t>
-      </w:r>
-      <w:proofErr w:type="gramEnd"/>
-      <w:r>
-        <w:rPr>
-          <w:sz w:val="24"/>
-          <w:szCs w:val="24"/>
-        </w:rPr>
-        <w:t xml:space="preserve"> </w:t>
-      </w:r>
-      <w:r>
-        <w:rPr>
-          <w:sz w:val="24"/>
-          <w:szCs w:val="24"/>
-        </w:rPr>
-        <w:t xml:space="preserve">addition to in person meetings. Our </w:t>
-      </w:r>
-      <w:r>
-        <w:rPr>
-          <w:sz w:val="24"/>
-          <w:szCs w:val="24"/>
-        </w:rPr>
-        <w:t>project will not cost anything.</w:t>
-      </w:r>
     </w:p>
     <w:sectPr>
       <w:pgSz w:w="12240" w:h="15840"/>
@@ -548,6 +980,127 @@
     </w:sectPr>
   </w:body>
 </w:document>
+</file>
+
+<file path=word/numbering.xml><?xml version="1.0" encoding="utf-8"?>
+<w:numbering xmlns:wpc="http://schemas.microsoft.com/office/word/2010/wordprocessingCanvas" xmlns:cx="http://schemas.microsoft.com/office/drawing/2014/chartex" xmlns:cx1="http://schemas.microsoft.com/office/drawing/2015/9/8/chartex" xmlns:mc="http://schemas.openxmlformats.org/markup-compatibility/2006" xmlns:o="urn:schemas-microsoft-com:office:office" xmlns:r="http://schemas.openxmlformats.org/officeDocument/2006/relationships" xmlns:m="http://schemas.openxmlformats.org/officeDocument/2006/math" xmlns:v="urn:schemas-microsoft-com:vml" xmlns:wp14="http://schemas.microsoft.com/office/word/2010/wordprocessingDrawing" xmlns:wp="http://schemas.openxmlformats.org/drawingml/2006/wordprocessingDrawing" xmlns:w10="urn:schemas-microsoft-com:office:word" xmlns:w="http://schemas.openxmlformats.org/wordprocessingml/2006/main" xmlns:w14="http://schemas.microsoft.com/office/word/2010/wordml" xmlns:w15="http://schemas.microsoft.com/office/word/2012/wordml" xmlns:w16se="http://schemas.microsoft.com/office/word/2015/wordml/symex" xmlns:wpg="http://schemas.microsoft.com/office/word/2010/wordprocessingGroup" xmlns:wpi="http://schemas.microsoft.com/office/word/2010/wordprocessingInk" xmlns:wne="http://schemas.microsoft.com/office/word/2006/wordml" xmlns:wps="http://schemas.microsoft.com/office/word/2010/wordprocessingShape" mc:Ignorable="w14 w15 w16se wp14">
+  <w:abstractNum w:abstractNumId="0" w15:restartNumberingAfterBreak="0">
+    <w:nsid w:val="04CA57BB"/>
+    <w:multiLevelType w:val="hybridMultilevel"/>
+    <w:tmpl w:val="00F41224"/>
+    <w:lvl w:ilvl="0" w:tplc="04090001">
+      <w:start w:val="1"/>
+      <w:numFmt w:val="bullet"/>
+      <w:lvlText w:val=""/>
+      <w:lvlJc w:val="left"/>
+      <w:pPr>
+        <w:ind w:left="720" w:hanging="360"/>
+      </w:pPr>
+      <w:rPr>
+        <w:rFonts w:ascii="Symbol" w:hAnsi="Symbol" w:hint="default"/>
+      </w:rPr>
+    </w:lvl>
+    <w:lvl w:ilvl="1" w:tplc="04090003">
+      <w:start w:val="1"/>
+      <w:numFmt w:val="bullet"/>
+      <w:lvlText w:val="o"/>
+      <w:lvlJc w:val="left"/>
+      <w:pPr>
+        <w:ind w:left="1440" w:hanging="360"/>
+      </w:pPr>
+      <w:rPr>
+        <w:rFonts w:ascii="Courier New" w:hAnsi="Courier New" w:cs="Courier New" w:hint="default"/>
+      </w:rPr>
+    </w:lvl>
+    <w:lvl w:ilvl="2" w:tplc="04090005" w:tentative="1">
+      <w:start w:val="1"/>
+      <w:numFmt w:val="bullet"/>
+      <w:lvlText w:val=""/>
+      <w:lvlJc w:val="left"/>
+      <w:pPr>
+        <w:ind w:left="2160" w:hanging="360"/>
+      </w:pPr>
+      <w:rPr>
+        <w:rFonts w:ascii="Wingdings" w:hAnsi="Wingdings" w:hint="default"/>
+      </w:rPr>
+    </w:lvl>
+    <w:lvl w:ilvl="3" w:tplc="04090001" w:tentative="1">
+      <w:start w:val="1"/>
+      <w:numFmt w:val="bullet"/>
+      <w:lvlText w:val=""/>
+      <w:lvlJc w:val="left"/>
+      <w:pPr>
+        <w:ind w:left="2880" w:hanging="360"/>
+      </w:pPr>
+      <w:rPr>
+        <w:rFonts w:ascii="Symbol" w:hAnsi="Symbol" w:hint="default"/>
+      </w:rPr>
+    </w:lvl>
+    <w:lvl w:ilvl="4" w:tplc="04090003" w:tentative="1">
+      <w:start w:val="1"/>
+      <w:numFmt w:val="bullet"/>
+      <w:lvlText w:val="o"/>
+      <w:lvlJc w:val="left"/>
+      <w:pPr>
+        <w:ind w:left="3600" w:hanging="360"/>
+      </w:pPr>
+      <w:rPr>
+        <w:rFonts w:ascii="Courier New" w:hAnsi="Courier New" w:cs="Courier New" w:hint="default"/>
+      </w:rPr>
+    </w:lvl>
+    <w:lvl w:ilvl="5" w:tplc="04090005" w:tentative="1">
+      <w:start w:val="1"/>
+      <w:numFmt w:val="bullet"/>
+      <w:lvlText w:val=""/>
+      <w:lvlJc w:val="left"/>
+      <w:pPr>
+        <w:ind w:left="4320" w:hanging="360"/>
+      </w:pPr>
+      <w:rPr>
+        <w:rFonts w:ascii="Wingdings" w:hAnsi="Wingdings" w:hint="default"/>
+      </w:rPr>
+    </w:lvl>
+    <w:lvl w:ilvl="6" w:tplc="04090001" w:tentative="1">
+      <w:start w:val="1"/>
+      <w:numFmt w:val="bullet"/>
+      <w:lvlText w:val=""/>
+      <w:lvlJc w:val="left"/>
+      <w:pPr>
+        <w:ind w:left="5040" w:hanging="360"/>
+      </w:pPr>
+      <w:rPr>
+        <w:rFonts w:ascii="Symbol" w:hAnsi="Symbol" w:hint="default"/>
+      </w:rPr>
+    </w:lvl>
+    <w:lvl w:ilvl="7" w:tplc="04090003" w:tentative="1">
+      <w:start w:val="1"/>
+      <w:numFmt w:val="bullet"/>
+      <w:lvlText w:val="o"/>
+      <w:lvlJc w:val="left"/>
+      <w:pPr>
+        <w:ind w:left="5760" w:hanging="360"/>
+      </w:pPr>
+      <w:rPr>
+        <w:rFonts w:ascii="Courier New" w:hAnsi="Courier New" w:cs="Courier New" w:hint="default"/>
+      </w:rPr>
+    </w:lvl>
+    <w:lvl w:ilvl="8" w:tplc="04090005" w:tentative="1">
+      <w:start w:val="1"/>
+      <w:numFmt w:val="bullet"/>
+      <w:lvlText w:val=""/>
+      <w:lvlJc w:val="left"/>
+      <w:pPr>
+        <w:ind w:left="6480" w:hanging="360"/>
+      </w:pPr>
+      <w:rPr>
+        <w:rFonts w:ascii="Wingdings" w:hAnsi="Wingdings" w:hint="default"/>
+      </w:rPr>
+    </w:lvl>
+  </w:abstractNum>
+  <w:num w:numId="1">
+    <w:abstractNumId w:val="0"/>
+  </w:num>
+</w:numbering>
 </file>
 
 <file path=word/styles.xml><?xml version="1.0" encoding="utf-8"?>
@@ -971,6 +1524,17 @@
     <w:semiHidden/>
     <w:unhideWhenUsed/>
   </w:style>
+  <w:style w:type="paragraph" w:styleId="ListParagraph">
+    <w:name w:val="List Paragraph"/>
+    <w:basedOn w:val="Normal"/>
+    <w:uiPriority w:val="34"/>
+    <w:qFormat/>
+    <w:rsid w:val="00C8096E"/>
+    <w:pPr>
+      <w:ind w:left="720"/>
+      <w:contextualSpacing/>
+    </w:pPr>
+  </w:style>
 </w:styles>
 </file>
 

</xml_diff>

<commit_message>
Changed Doctor to Dr. thanks David
</commit_message>
<xml_diff>
--- a/ProjectProposalRefined.docx
+++ b/ProjectProposalRefined.docx
@@ -39,17 +39,137 @@
           <w:sz w:val="24"/>
           <w:szCs w:val="24"/>
         </w:rPr>
-        <w:t xml:space="preserve">Team Leader: </w:t>
-      </w:r>
-      <w:proofErr w:type="spellStart"/>
-      <w:r>
-        <w:rPr>
-          <w:sz w:val="24"/>
-          <w:szCs w:val="24"/>
-        </w:rPr>
-        <w:t>Pappu</w:t>
-      </w:r>
-      <w:proofErr w:type="spellEnd"/>
+        <w:t>Team Leader: Pappu Sah</w:t>
+      </w:r>
+    </w:p>
+    <w:p>
+      <w:pPr>
+        <w:pStyle w:val="ListParagraph"/>
+        <w:numPr>
+          <w:ilvl w:val="0"/>
+          <w:numId w:val="1"/>
+        </w:numPr>
+        <w:rPr>
+          <w:sz w:val="24"/>
+          <w:szCs w:val="24"/>
+        </w:rPr>
+      </w:pPr>
+      <w:r>
+        <w:rPr>
+          <w:sz w:val="24"/>
+          <w:szCs w:val="24"/>
+        </w:rPr>
+        <w:t>Team Members: Nick Allee, Robert Becthold, Elizabeth Billings, Justin Folkerts, David Klix, Hunter Walters</w:t>
+      </w:r>
+    </w:p>
+    <w:p>
+      <w:pPr>
+        <w:pStyle w:val="ListParagraph"/>
+        <w:numPr>
+          <w:ilvl w:val="0"/>
+          <w:numId w:val="1"/>
+        </w:numPr>
+        <w:rPr>
+          <w:sz w:val="24"/>
+          <w:szCs w:val="24"/>
+        </w:rPr>
+      </w:pPr>
+      <w:r>
+        <w:rPr>
+          <w:sz w:val="24"/>
+          <w:szCs w:val="24"/>
+        </w:rPr>
+        <w:t>Client: Dr. Abdelmonaem Jornaz, NWMSU Mathematics</w:t>
+      </w:r>
+    </w:p>
+    <w:p>
+      <w:pPr>
+        <w:pStyle w:val="ListParagraph"/>
+        <w:numPr>
+          <w:ilvl w:val="0"/>
+          <w:numId w:val="1"/>
+        </w:numPr>
+        <w:rPr>
+          <w:sz w:val="24"/>
+          <w:szCs w:val="24"/>
+        </w:rPr>
+      </w:pPr>
+      <w:r>
+        <w:rPr>
+          <w:sz w:val="24"/>
+          <w:szCs w:val="24"/>
+        </w:rPr>
+        <w:t xml:space="preserve">Problem Statement: </w:t>
+      </w:r>
+      <w:r>
+        <w:rPr>
+          <w:sz w:val="24"/>
+          <w:szCs w:val="24"/>
+        </w:rPr>
+        <w:t>Our project will address the problem Dr. Jornaz has of needing the work his students do in Excel to be m</w:t>
+      </w:r>
+      <w:r>
+        <w:rPr>
+          <w:sz w:val="24"/>
+          <w:szCs w:val="24"/>
+        </w:rPr>
+        <w:t>or</w:t>
+      </w:r>
+      <w:r>
+        <w:rPr>
+          <w:sz w:val="24"/>
+          <w:szCs w:val="24"/>
+        </w:rPr>
+        <w:t>e streamlined and user-friendly.</w:t>
+      </w:r>
+    </w:p>
+    <w:p>
+      <w:pPr>
+        <w:pStyle w:val="ListParagraph"/>
+        <w:numPr>
+          <w:ilvl w:val="1"/>
+          <w:numId w:val="1"/>
+        </w:numPr>
+        <w:rPr>
+          <w:sz w:val="24"/>
+          <w:szCs w:val="24"/>
+        </w:rPr>
+      </w:pPr>
+      <w:r>
+        <w:rPr>
+          <w:sz w:val="24"/>
+          <w:szCs w:val="24"/>
+        </w:rPr>
+        <w:t xml:space="preserve"> Our solution is to create an extension </w:t>
+      </w:r>
+      <w:r>
+        <w:rPr>
+          <w:sz w:val="24"/>
+          <w:szCs w:val="24"/>
+        </w:rPr>
+        <w:t>for</w:t>
+      </w:r>
+      <w:r>
+        <w:rPr>
+          <w:sz w:val="24"/>
+          <w:szCs w:val="24"/>
+        </w:rPr>
+        <w:t xml:space="preserve"> Excel, using Python, to automatically do some of the functions for the students</w:t>
+      </w:r>
+      <w:r>
+        <w:rPr>
+          <w:sz w:val="24"/>
+          <w:szCs w:val="24"/>
+        </w:rPr>
+        <w:t xml:space="preserve"> using dialogue boxes</w:t>
+      </w:r>
+      <w:r>
+        <w:rPr>
+          <w:sz w:val="24"/>
+          <w:szCs w:val="24"/>
+        </w:rPr>
+        <w:t>.</w:t>
+      </w:r>
       <w:r>
         <w:rPr>
           <w:sz w:val="24"/>
@@ -57,15 +177,42 @@
         </w:rPr>
         <w:t xml:space="preserve"> </w:t>
       </w:r>
-      <w:proofErr w:type="spellStart"/>
-      <w:r>
-        <w:rPr>
-          <w:sz w:val="24"/>
-          <w:szCs w:val="24"/>
-        </w:rPr>
-        <w:t>Sah</w:t>
-      </w:r>
-      <w:proofErr w:type="spellEnd"/>
+    </w:p>
+    <w:p>
+      <w:pPr>
+        <w:pStyle w:val="ListParagraph"/>
+        <w:numPr>
+          <w:ilvl w:val="1"/>
+          <w:numId w:val="1"/>
+        </w:numPr>
+        <w:rPr>
+          <w:sz w:val="24"/>
+          <w:szCs w:val="24"/>
+        </w:rPr>
+      </w:pPr>
+      <w:r>
+        <w:rPr>
+          <w:sz w:val="24"/>
+          <w:szCs w:val="24"/>
+        </w:rPr>
+        <w:t xml:space="preserve">This is important for the math department because it allows for simplified teaching of statistics. It will impact the students of Northwest Missouri State University. </w:t>
+      </w:r>
+      <w:r>
+        <w:rPr>
+          <w:sz w:val="24"/>
+          <w:szCs w:val="24"/>
+        </w:rPr>
+        <w:t>Dr.</w:t>
+      </w:r>
+      <w:bookmarkStart w:id="0" w:name="_GoBack"/>
+      <w:bookmarkEnd w:id="0"/>
+      <w:r>
+        <w:rPr>
+          <w:sz w:val="24"/>
+          <w:szCs w:val="24"/>
+        </w:rPr>
+        <w:t xml:space="preserve"> Jornaz will see this as a load off the teachers backs because this software will make his job easier and allow for more students to get the knowledge they need in the statistics class.</w:t>
+      </w:r>
     </w:p>
     <w:p>
       <w:pPr>
@@ -84,71 +231,35 @@
           <w:sz w:val="24"/>
           <w:szCs w:val="24"/>
         </w:rPr>
-        <w:t xml:space="preserve">Team Members: Nick </w:t>
-      </w:r>
-      <w:proofErr w:type="spellStart"/>
-      <w:r>
-        <w:rPr>
-          <w:sz w:val="24"/>
-          <w:szCs w:val="24"/>
-        </w:rPr>
-        <w:t>Allee</w:t>
-      </w:r>
-      <w:proofErr w:type="spellEnd"/>
-      <w:r>
-        <w:rPr>
-          <w:sz w:val="24"/>
-          <w:szCs w:val="24"/>
-        </w:rPr>
-        <w:t xml:space="preserve">, Robert </w:t>
-      </w:r>
-      <w:proofErr w:type="spellStart"/>
-      <w:r>
-        <w:rPr>
-          <w:sz w:val="24"/>
-          <w:szCs w:val="24"/>
-        </w:rPr>
-        <w:t>Becthold</w:t>
-      </w:r>
-      <w:proofErr w:type="spellEnd"/>
-      <w:r>
-        <w:rPr>
-          <w:sz w:val="24"/>
-          <w:szCs w:val="24"/>
-        </w:rPr>
-        <w:t xml:space="preserve">, Elizabeth Billings, Justin </w:t>
-      </w:r>
-      <w:proofErr w:type="spellStart"/>
-      <w:r>
-        <w:rPr>
-          <w:sz w:val="24"/>
-          <w:szCs w:val="24"/>
-        </w:rPr>
-        <w:t>Folkerts</w:t>
-      </w:r>
-      <w:proofErr w:type="spellEnd"/>
-      <w:r>
-        <w:rPr>
-          <w:sz w:val="24"/>
-          <w:szCs w:val="24"/>
-        </w:rPr>
-        <w:t xml:space="preserve">, David </w:t>
-      </w:r>
-      <w:proofErr w:type="spellStart"/>
-      <w:r>
-        <w:rPr>
-          <w:sz w:val="24"/>
-          <w:szCs w:val="24"/>
-        </w:rPr>
-        <w:t>Klix</w:t>
-      </w:r>
-      <w:proofErr w:type="spellEnd"/>
-      <w:r>
-        <w:rPr>
-          <w:sz w:val="24"/>
-          <w:szCs w:val="24"/>
-        </w:rPr>
-        <w:t>, Hunter Walters</w:t>
+        <w:t xml:space="preserve">The vision of this project is to create a </w:t>
+      </w:r>
+      <w:r>
+        <w:rPr>
+          <w:sz w:val="24"/>
+          <w:szCs w:val="24"/>
+        </w:rPr>
+        <w:t>seamless</w:t>
+      </w:r>
+      <w:r>
+        <w:rPr>
+          <w:sz w:val="24"/>
+          <w:szCs w:val="24"/>
+        </w:rPr>
+        <w:t xml:space="preserve"> bridge between the computer calculations and the </w:t>
+      </w:r>
+      <w:r>
+        <w:rPr>
+          <w:sz w:val="24"/>
+          <w:szCs w:val="24"/>
+        </w:rPr>
+        <w:t>student’s</w:t>
+      </w:r>
+      <w:r>
+        <w:rPr>
+          <w:sz w:val="24"/>
+          <w:szCs w:val="24"/>
+        </w:rPr>
+        <w:t xml:space="preserve"> minds. Lowering the amount of steps and streamlining the statistical functions allows for the students to spend less time setting up the hard functions on the computer and more time understanding how the mathematics works. This benefit on the statistics students creates a high value for this particular project.</w:t>
       </w:r>
     </w:p>
     <w:p>
@@ -168,39 +279,88 @@
           <w:sz w:val="24"/>
           <w:szCs w:val="24"/>
         </w:rPr>
-        <w:t xml:space="preserve">Client: Dr. </w:t>
-      </w:r>
-      <w:proofErr w:type="spellStart"/>
-      <w:r>
-        <w:rPr>
-          <w:sz w:val="24"/>
-          <w:szCs w:val="24"/>
-        </w:rPr>
-        <w:t>Abdelmonaem</w:t>
-      </w:r>
-      <w:proofErr w:type="spellEnd"/>
-      <w:r>
-        <w:rPr>
-          <w:sz w:val="24"/>
-          <w:szCs w:val="24"/>
-        </w:rPr>
-        <w:t xml:space="preserve"> </w:t>
-      </w:r>
-      <w:proofErr w:type="spellStart"/>
-      <w:r>
-        <w:rPr>
-          <w:sz w:val="24"/>
-          <w:szCs w:val="24"/>
-        </w:rPr>
-        <w:t>Jornaz</w:t>
-      </w:r>
-      <w:proofErr w:type="spellEnd"/>
-      <w:r>
-        <w:rPr>
-          <w:sz w:val="24"/>
-          <w:szCs w:val="24"/>
-        </w:rPr>
-        <w:t>, NWMSU Mathematics</w:t>
+        <w:t>Specifications</w:t>
+      </w:r>
+    </w:p>
+    <w:p>
+      <w:pPr>
+        <w:pStyle w:val="ListParagraph"/>
+        <w:numPr>
+          <w:ilvl w:val="1"/>
+          <w:numId w:val="1"/>
+        </w:numPr>
+        <w:rPr>
+          <w:sz w:val="24"/>
+          <w:szCs w:val="24"/>
+        </w:rPr>
+      </w:pPr>
+      <w:r>
+        <w:rPr>
+          <w:sz w:val="24"/>
+          <w:szCs w:val="24"/>
+        </w:rPr>
+        <w:t xml:space="preserve">The input is raw data that Dr. Jornaz has given students to practice statistics on, this could range from large data sets to just a few values, depending on the assignment. </w:t>
+      </w:r>
+    </w:p>
+    <w:p>
+      <w:pPr>
+        <w:pStyle w:val="ListParagraph"/>
+        <w:numPr>
+          <w:ilvl w:val="1"/>
+          <w:numId w:val="1"/>
+        </w:numPr>
+        <w:rPr>
+          <w:sz w:val="24"/>
+          <w:szCs w:val="24"/>
+        </w:rPr>
+      </w:pPr>
+      <w:r>
+        <w:rPr>
+          <w:sz w:val="24"/>
+          <w:szCs w:val="24"/>
+        </w:rPr>
+        <w:t>The output will be information</w:t>
+      </w:r>
+      <w:r>
+        <w:rPr>
+          <w:sz w:val="24"/>
+          <w:szCs w:val="24"/>
+        </w:rPr>
+        <w:t xml:space="preserve"> of value to</w:t>
+      </w:r>
+      <w:r>
+        <w:rPr>
+          <w:sz w:val="24"/>
+          <w:szCs w:val="24"/>
+        </w:rPr>
+        <w:t xml:space="preserve"> the</w:t>
+      </w:r>
+      <w:r>
+        <w:rPr>
+          <w:sz w:val="24"/>
+          <w:szCs w:val="24"/>
+        </w:rPr>
+        <w:t xml:space="preserve"> statistics class, depending on the chosen function.</w:t>
+      </w:r>
+    </w:p>
+    <w:p>
+      <w:pPr>
+        <w:pStyle w:val="ListParagraph"/>
+        <w:numPr>
+          <w:ilvl w:val="1"/>
+          <w:numId w:val="1"/>
+        </w:numPr>
+        <w:rPr>
+          <w:sz w:val="24"/>
+          <w:szCs w:val="24"/>
+        </w:rPr>
+      </w:pPr>
+      <w:r>
+        <w:rPr>
+          <w:sz w:val="24"/>
+          <w:szCs w:val="24"/>
+        </w:rPr>
+        <w:t xml:space="preserve"> We plan on using XLWings, an open source option to use Python with Excel, and will use GitHub for our project repository.</w:t>
       </w:r>
     </w:p>
     <w:p>
@@ -220,44 +380,35 @@
           <w:sz w:val="24"/>
           <w:szCs w:val="24"/>
         </w:rPr>
-        <w:t xml:space="preserve">Problem Statement: </w:t>
-      </w:r>
-      <w:r>
-        <w:rPr>
-          <w:sz w:val="24"/>
-          <w:szCs w:val="24"/>
-        </w:rPr>
-        <w:t xml:space="preserve">Our project will address the problem Dr. </w:t>
-      </w:r>
-      <w:proofErr w:type="spellStart"/>
-      <w:r>
-        <w:rPr>
-          <w:sz w:val="24"/>
-          <w:szCs w:val="24"/>
-        </w:rPr>
-        <w:t>Jornaz</w:t>
-      </w:r>
-      <w:proofErr w:type="spellEnd"/>
-      <w:r>
-        <w:rPr>
-          <w:sz w:val="24"/>
-          <w:szCs w:val="24"/>
-        </w:rPr>
-        <w:t xml:space="preserve"> has of needing the work his students do in Excel to be m</w:t>
-      </w:r>
-      <w:r>
-        <w:rPr>
-          <w:sz w:val="24"/>
-          <w:szCs w:val="24"/>
-        </w:rPr>
-        <w:t>or</w:t>
-      </w:r>
-      <w:r>
-        <w:rPr>
-          <w:sz w:val="24"/>
-          <w:szCs w:val="24"/>
-        </w:rPr>
-        <w:t>e streamlined and user-friendly.</w:t>
+        <w:t xml:space="preserve">Our expected challenges are in understanding all the statistical functions, having to create deadlines and schedules, creating something that </w:t>
+      </w:r>
+      <w:r>
+        <w:rPr>
+          <w:sz w:val="24"/>
+          <w:szCs w:val="24"/>
+        </w:rPr>
+        <w:t xml:space="preserve">his </w:t>
+      </w:r>
+      <w:r>
+        <w:rPr>
+          <w:sz w:val="24"/>
+          <w:szCs w:val="24"/>
+        </w:rPr>
+        <w:t xml:space="preserve">students can easily and reliably install, and </w:t>
+      </w:r>
+      <w:r>
+        <w:rPr>
+          <w:sz w:val="24"/>
+          <w:szCs w:val="24"/>
+        </w:rPr>
+        <w:t>distributing</w:t>
+      </w:r>
+      <w:r>
+        <w:rPr>
+          <w:sz w:val="24"/>
+          <w:szCs w:val="24"/>
+        </w:rPr>
+        <w:t xml:space="preserve"> the finished project.</w:t>
       </w:r>
     </w:p>
     <w:p>
@@ -277,58 +428,7 @@
           <w:sz w:val="24"/>
           <w:szCs w:val="24"/>
         </w:rPr>
-        <w:t xml:space="preserve"> Our solution is to create an extension </w:t>
-      </w:r>
-      <w:r>
-        <w:rPr>
-          <w:sz w:val="24"/>
-          <w:szCs w:val="24"/>
-        </w:rPr>
-        <w:t>for</w:t>
-      </w:r>
-      <w:r>
-        <w:rPr>
-          <w:sz w:val="24"/>
-          <w:szCs w:val="24"/>
-        </w:rPr>
-        <w:t xml:space="preserve"> Excel, using Python, </w:t>
-      </w:r>
-      <w:proofErr w:type="gramStart"/>
-      <w:r>
-        <w:rPr>
-          <w:sz w:val="24"/>
-          <w:szCs w:val="24"/>
-        </w:rPr>
-        <w:t>to automatically do</w:t>
-      </w:r>
-      <w:proofErr w:type="gramEnd"/>
-      <w:r>
-        <w:rPr>
-          <w:sz w:val="24"/>
-          <w:szCs w:val="24"/>
-        </w:rPr>
-        <w:t xml:space="preserve"> some of the functions for the students</w:t>
-      </w:r>
-      <w:r>
-        <w:rPr>
-          <w:sz w:val="24"/>
-          <w:szCs w:val="24"/>
-        </w:rPr>
-        <w:t xml:space="preserve"> using dialogue boxes</w:t>
-      </w:r>
-      <w:r>
-        <w:rPr>
-          <w:sz w:val="24"/>
-          <w:szCs w:val="24"/>
-        </w:rPr>
-        <w:t>.</w:t>
-      </w:r>
-      <w:r>
-        <w:rPr>
-          <w:sz w:val="24"/>
-          <w:szCs w:val="24"/>
-        </w:rPr>
-        <w:t xml:space="preserve"> </w:t>
+        <w:t xml:space="preserve"> The requirements are defined but due to the lack of all the statistical information we may need to redefine requirements if something outside of our requirements happens to appear. </w:t>
       </w:r>
     </w:p>
     <w:p>
@@ -348,55 +448,7 @@
           <w:sz w:val="24"/>
           <w:szCs w:val="24"/>
         </w:rPr>
-        <w:t xml:space="preserve">This is important for the math department because it allows for simplified teaching of statistics. It will </w:t>
-      </w:r>
-      <w:proofErr w:type="gramStart"/>
-      <w:r>
-        <w:rPr>
-          <w:sz w:val="24"/>
-          <w:szCs w:val="24"/>
-        </w:rPr>
-        <w:t>impact</w:t>
-      </w:r>
-      <w:proofErr w:type="gramEnd"/>
-      <w:r>
-        <w:rPr>
-          <w:sz w:val="24"/>
-          <w:szCs w:val="24"/>
-        </w:rPr>
-        <w:t xml:space="preserve"> the students of Northwest Missouri State University. Doctor </w:t>
-      </w:r>
-      <w:proofErr w:type="spellStart"/>
-      <w:r>
-        <w:rPr>
-          <w:sz w:val="24"/>
-          <w:szCs w:val="24"/>
-        </w:rPr>
-        <w:t>Jornaz</w:t>
-      </w:r>
-      <w:proofErr w:type="spellEnd"/>
-      <w:r>
-        <w:rPr>
-          <w:sz w:val="24"/>
-          <w:szCs w:val="24"/>
-        </w:rPr>
-        <w:t xml:space="preserve"> will see this as a load off the teachers backs because this software will make his job easier and allow </w:t>
-      </w:r>
-      <w:proofErr w:type="gramStart"/>
-      <w:r>
-        <w:rPr>
-          <w:sz w:val="24"/>
-          <w:szCs w:val="24"/>
-        </w:rPr>
-        <w:t>for more</w:t>
-      </w:r>
-      <w:proofErr w:type="gramEnd"/>
-      <w:r>
-        <w:rPr>
-          <w:sz w:val="24"/>
-          <w:szCs w:val="24"/>
-        </w:rPr>
-        <w:t xml:space="preserve"> students to get the knowledge they need in the statistics class.</w:t>
+        <w:t>After all requirements are met, the deliverable will be a package that can be installed on all students laptops that adds extra functionality to the excel program already installed on their laptops.</w:t>
       </w:r>
     </w:p>
     <w:p>
@@ -416,340 +468,7 @@
           <w:sz w:val="24"/>
           <w:szCs w:val="24"/>
         </w:rPr>
-        <w:t xml:space="preserve">The vision of this project is to create a </w:t>
-      </w:r>
-      <w:r>
-        <w:rPr>
-          <w:sz w:val="24"/>
-          <w:szCs w:val="24"/>
-        </w:rPr>
-        <w:t>seamless</w:t>
-      </w:r>
-      <w:r>
-        <w:rPr>
-          <w:sz w:val="24"/>
-          <w:szCs w:val="24"/>
-        </w:rPr>
-        <w:t xml:space="preserve"> bridge between the computer calculations and the </w:t>
-      </w:r>
-      <w:r>
-        <w:rPr>
-          <w:sz w:val="24"/>
-          <w:szCs w:val="24"/>
-        </w:rPr>
-        <w:t>student’s</w:t>
-      </w:r>
-      <w:r>
-        <w:rPr>
-          <w:sz w:val="24"/>
-          <w:szCs w:val="24"/>
-        </w:rPr>
-        <w:t xml:space="preserve"> minds. Lowering the amount of steps and streamlining the statistical functions allows </w:t>
-      </w:r>
-      <w:proofErr w:type="gramStart"/>
-      <w:r>
-        <w:rPr>
-          <w:sz w:val="24"/>
-          <w:szCs w:val="24"/>
-        </w:rPr>
-        <w:t>for the</w:t>
-      </w:r>
-      <w:proofErr w:type="gramEnd"/>
-      <w:r>
-        <w:rPr>
-          <w:sz w:val="24"/>
-          <w:szCs w:val="24"/>
-        </w:rPr>
-        <w:t xml:space="preserve"> students to spend less time setting up the hard functions on the computer and more time understanding how the mathematics works. This benefit on the statistics students creates a high value for this particular project.</w:t>
-      </w:r>
-    </w:p>
-    <w:p>
-      <w:pPr>
-        <w:pStyle w:val="ListParagraph"/>
-        <w:numPr>
-          <w:ilvl w:val="0"/>
-          <w:numId w:val="1"/>
-        </w:numPr>
-        <w:rPr>
-          <w:sz w:val="24"/>
-          <w:szCs w:val="24"/>
-        </w:rPr>
-      </w:pPr>
-      <w:r>
-        <w:rPr>
-          <w:sz w:val="24"/>
-          <w:szCs w:val="24"/>
-        </w:rPr>
-        <w:t>Specifications</w:t>
-      </w:r>
-    </w:p>
-    <w:p>
-      <w:pPr>
-        <w:pStyle w:val="ListParagraph"/>
-        <w:numPr>
-          <w:ilvl w:val="1"/>
-          <w:numId w:val="1"/>
-        </w:numPr>
-        <w:rPr>
-          <w:sz w:val="24"/>
-          <w:szCs w:val="24"/>
-        </w:rPr>
-      </w:pPr>
-      <w:r>
-        <w:rPr>
-          <w:sz w:val="24"/>
-          <w:szCs w:val="24"/>
-        </w:rPr>
-        <w:t xml:space="preserve">The input is raw data that Dr. </w:t>
-      </w:r>
-      <w:proofErr w:type="spellStart"/>
-      <w:r>
-        <w:rPr>
-          <w:sz w:val="24"/>
-          <w:szCs w:val="24"/>
-        </w:rPr>
-        <w:t>Jornaz</w:t>
-      </w:r>
-      <w:proofErr w:type="spellEnd"/>
-      <w:r>
-        <w:rPr>
-          <w:sz w:val="24"/>
-          <w:szCs w:val="24"/>
-        </w:rPr>
-        <w:t xml:space="preserve"> has given students to practice statistics on, this could range from large data sets to just a few values, depending on the assignment. </w:t>
-      </w:r>
-    </w:p>
-    <w:p>
-      <w:pPr>
-        <w:pStyle w:val="ListParagraph"/>
-        <w:numPr>
-          <w:ilvl w:val="1"/>
-          <w:numId w:val="1"/>
-        </w:numPr>
-        <w:rPr>
-          <w:sz w:val="24"/>
-          <w:szCs w:val="24"/>
-        </w:rPr>
-      </w:pPr>
-      <w:r>
-        <w:rPr>
-          <w:sz w:val="24"/>
-          <w:szCs w:val="24"/>
-        </w:rPr>
-        <w:t>The output will be information</w:t>
-      </w:r>
-      <w:r>
-        <w:rPr>
-          <w:sz w:val="24"/>
-          <w:szCs w:val="24"/>
-        </w:rPr>
-        <w:t xml:space="preserve"> of value to</w:t>
-      </w:r>
-      <w:r>
-        <w:rPr>
-          <w:sz w:val="24"/>
-          <w:szCs w:val="24"/>
-        </w:rPr>
-        <w:t xml:space="preserve"> the</w:t>
-      </w:r>
-      <w:r>
-        <w:rPr>
-          <w:sz w:val="24"/>
-          <w:szCs w:val="24"/>
-        </w:rPr>
-        <w:t xml:space="preserve"> statistics class, depending on the chosen function.</w:t>
-      </w:r>
-    </w:p>
-    <w:p>
-      <w:pPr>
-        <w:pStyle w:val="ListParagraph"/>
-        <w:numPr>
-          <w:ilvl w:val="1"/>
-          <w:numId w:val="1"/>
-        </w:numPr>
-        <w:rPr>
-          <w:sz w:val="24"/>
-          <w:szCs w:val="24"/>
-        </w:rPr>
-      </w:pPr>
-      <w:r>
-        <w:rPr>
-          <w:sz w:val="24"/>
-          <w:szCs w:val="24"/>
-        </w:rPr>
-        <w:t xml:space="preserve"> We plan </w:t>
-      </w:r>
-      <w:proofErr w:type="gramStart"/>
-      <w:r>
-        <w:rPr>
-          <w:sz w:val="24"/>
-          <w:szCs w:val="24"/>
-        </w:rPr>
-        <w:t>on using</w:t>
-      </w:r>
-      <w:proofErr w:type="gramEnd"/>
-      <w:r>
-        <w:rPr>
-          <w:sz w:val="24"/>
-          <w:szCs w:val="24"/>
-        </w:rPr>
-        <w:t xml:space="preserve"> </w:t>
-      </w:r>
-      <w:proofErr w:type="spellStart"/>
-      <w:r>
-        <w:rPr>
-          <w:sz w:val="24"/>
-          <w:szCs w:val="24"/>
-        </w:rPr>
-        <w:t>XLWings</w:t>
-      </w:r>
-      <w:proofErr w:type="spellEnd"/>
-      <w:r>
-        <w:rPr>
-          <w:sz w:val="24"/>
-          <w:szCs w:val="24"/>
-        </w:rPr>
-        <w:t>, an open source option to use Python with Excel, and will use GitHub for our project repository.</w:t>
-      </w:r>
-    </w:p>
-    <w:p>
-      <w:pPr>
-        <w:pStyle w:val="ListParagraph"/>
-        <w:numPr>
-          <w:ilvl w:val="0"/>
-          <w:numId w:val="1"/>
-        </w:numPr>
-        <w:rPr>
-          <w:sz w:val="24"/>
-          <w:szCs w:val="24"/>
-        </w:rPr>
-      </w:pPr>
-      <w:r>
-        <w:rPr>
-          <w:sz w:val="24"/>
-          <w:szCs w:val="24"/>
-        </w:rPr>
-        <w:t xml:space="preserve">Our expected challenges are in understanding all the statistical functions, having to create deadlines and schedules, creating something that </w:t>
-      </w:r>
-      <w:r>
-        <w:rPr>
-          <w:sz w:val="24"/>
-          <w:szCs w:val="24"/>
-        </w:rPr>
-        <w:t xml:space="preserve">his </w:t>
-      </w:r>
-      <w:r>
-        <w:rPr>
-          <w:sz w:val="24"/>
-          <w:szCs w:val="24"/>
-        </w:rPr>
-        <w:t xml:space="preserve">students can easily and reliably install, and </w:t>
-      </w:r>
-      <w:r>
-        <w:rPr>
-          <w:sz w:val="24"/>
-          <w:szCs w:val="24"/>
-        </w:rPr>
-        <w:t>distributing</w:t>
-      </w:r>
-      <w:r>
-        <w:rPr>
-          <w:sz w:val="24"/>
-          <w:szCs w:val="24"/>
-        </w:rPr>
-        <w:t xml:space="preserve"> the finished project.</w:t>
-      </w:r>
-    </w:p>
-    <w:p>
-      <w:pPr>
-        <w:pStyle w:val="ListParagraph"/>
-        <w:numPr>
-          <w:ilvl w:val="1"/>
-          <w:numId w:val="1"/>
-        </w:numPr>
-        <w:rPr>
-          <w:sz w:val="24"/>
-          <w:szCs w:val="24"/>
-        </w:rPr>
-      </w:pPr>
-      <w:r>
-        <w:rPr>
-          <w:sz w:val="24"/>
-          <w:szCs w:val="24"/>
-        </w:rPr>
-        <w:t xml:space="preserve"> The requirements are defined but due to the lack of all the statistical </w:t>
-      </w:r>
-      <w:proofErr w:type="gramStart"/>
-      <w:r>
-        <w:rPr>
-          <w:sz w:val="24"/>
-          <w:szCs w:val="24"/>
-        </w:rPr>
-        <w:t>information</w:t>
-      </w:r>
-      <w:proofErr w:type="gramEnd"/>
-      <w:r>
-        <w:rPr>
-          <w:sz w:val="24"/>
-          <w:szCs w:val="24"/>
-        </w:rPr>
-        <w:t xml:space="preserve"> we may need to redefine requirements if something outside of our requirements happens to appear. </w:t>
-      </w:r>
-    </w:p>
-    <w:p>
-      <w:pPr>
-        <w:pStyle w:val="ListParagraph"/>
-        <w:numPr>
-          <w:ilvl w:val="1"/>
-          <w:numId w:val="1"/>
-        </w:numPr>
-        <w:rPr>
-          <w:sz w:val="24"/>
-          <w:szCs w:val="24"/>
-        </w:rPr>
-      </w:pPr>
-      <w:r>
-        <w:rPr>
-          <w:sz w:val="24"/>
-          <w:szCs w:val="24"/>
-        </w:rPr>
-        <w:t>After all requirements are met, the deliverable will be a package that can be installed on all students laptops that adds extra functionality to the excel program already installed on their laptops.</w:t>
-      </w:r>
-    </w:p>
-    <w:p>
-      <w:pPr>
-        <w:pStyle w:val="ListParagraph"/>
-        <w:numPr>
-          <w:ilvl w:val="0"/>
-          <w:numId w:val="1"/>
-        </w:numPr>
-        <w:rPr>
-          <w:sz w:val="24"/>
-          <w:szCs w:val="24"/>
-        </w:rPr>
-      </w:pPr>
-      <w:r>
-        <w:rPr>
-          <w:sz w:val="24"/>
-          <w:szCs w:val="24"/>
-        </w:rPr>
-        <w:t xml:space="preserve">Despite these challenges, our group is confident that we can help Dr. </w:t>
-      </w:r>
-      <w:proofErr w:type="spellStart"/>
-      <w:r>
-        <w:rPr>
-          <w:sz w:val="24"/>
-          <w:szCs w:val="24"/>
-        </w:rPr>
-        <w:t>Jornaz</w:t>
-      </w:r>
-      <w:proofErr w:type="spellEnd"/>
-      <w:r>
-        <w:rPr>
-          <w:sz w:val="24"/>
-          <w:szCs w:val="24"/>
-        </w:rPr>
-        <w:t xml:space="preserve"> and complete our project. By the end of our project, we will deliver an add-on to Excel that all students using university laptops or computers can install and use. To communicate, </w:t>
+        <w:t xml:space="preserve">Despite these challenges, our group is confident that we can help Dr. Jornaz and complete our project. By the end of our project, we will deliver an add-on to Excel that all students using university laptops or computers can install and use. To communicate, </w:t>
       </w:r>
       <w:r>
         <w:rPr>
@@ -832,39 +551,7 @@
           <w:sz w:val="24"/>
           <w:szCs w:val="24"/>
         </w:rPr>
-        <w:t xml:space="preserve">The next two weeks (2/5 through </w:t>
-      </w:r>
-      <w:proofErr w:type="gramStart"/>
-      <w:r>
-        <w:rPr>
-          <w:sz w:val="24"/>
-          <w:szCs w:val="24"/>
-        </w:rPr>
-        <w:t>2/14)</w:t>
-      </w:r>
-      <w:proofErr w:type="gramEnd"/>
-      <w:r>
-        <w:rPr>
-          <w:sz w:val="24"/>
-          <w:szCs w:val="24"/>
-        </w:rPr>
-        <w:t xml:space="preserve"> we will learn how to use Excel and </w:t>
-      </w:r>
-      <w:proofErr w:type="spellStart"/>
-      <w:r>
-        <w:rPr>
-          <w:sz w:val="24"/>
-          <w:szCs w:val="24"/>
-        </w:rPr>
-        <w:t>XLWings</w:t>
-      </w:r>
-      <w:proofErr w:type="spellEnd"/>
-      <w:r>
-        <w:rPr>
-          <w:sz w:val="24"/>
-          <w:szCs w:val="24"/>
-        </w:rPr>
-        <w:t>.</w:t>
+        <w:t>The next two weeks (2/5 through 2/14) we will learn how to use Excel and XLWings.</w:t>
       </w:r>
     </w:p>
     <w:p>
@@ -904,23 +591,7 @@
           <w:sz w:val="24"/>
           <w:szCs w:val="24"/>
         </w:rPr>
-        <w:t>In four to five weeks (</w:t>
-      </w:r>
-      <w:proofErr w:type="gramStart"/>
-      <w:r>
-        <w:rPr>
-          <w:sz w:val="24"/>
-          <w:szCs w:val="24"/>
-        </w:rPr>
-        <w:t>3/1)</w:t>
-      </w:r>
-      <w:proofErr w:type="gramEnd"/>
-      <w:r>
-        <w:rPr>
-          <w:sz w:val="24"/>
-          <w:szCs w:val="24"/>
-        </w:rPr>
-        <w:t xml:space="preserve"> we will have a mid-semester presentation, where we will be able to show a couple functions. </w:t>
+        <w:t xml:space="preserve">In four to five weeks (3/1) we will have a mid-semester presentation, where we will be able to show a couple functions. </w:t>
       </w:r>
     </w:p>
     <w:p>
@@ -969,8 +640,6 @@
         </w:rPr>
         <w:t>project will not cost anything.</w:t>
       </w:r>
-      <w:bookmarkStart w:id="0" w:name="_GoBack"/>
-      <w:bookmarkEnd w:id="0"/>
     </w:p>
     <w:sectPr>
       <w:pgSz w:w="12240" w:h="15840"/>

</xml_diff>